<commit_message>
adding speakers for tech advance
</commit_message>
<xml_diff>
--- a/Ai_for_techies.docx
+++ b/Ai_for_techies.docx
@@ -24,9 +24,10 @@
         <w:tblLook w:val="04A0" w:firstRow="1" w:lastRow="0" w:firstColumn="1" w:lastColumn="0" w:noHBand="0" w:noVBand="1"/>
       </w:tblPr>
       <w:tblGrid>
-        <w:gridCol w:w="700"/>
-        <w:gridCol w:w="3800"/>
-        <w:gridCol w:w="4180"/>
+        <w:gridCol w:w="752"/>
+        <w:gridCol w:w="2837"/>
+        <w:gridCol w:w="3043"/>
+        <w:gridCol w:w="2384"/>
       </w:tblGrid>
       <w:tr>
         <w:trPr>
@@ -34,85 +35,95 @@
         </w:trPr>
         <w:tc>
           <w:tcPr>
-            <w:tcW w:w="700" w:type="dxa"/>
-            <w:hideMark/>
-          </w:tcPr>
-          <w:p>
-            <w:pPr>
-              <w:rPr>
-                <w:b/>
-                <w:bCs/>
-              </w:rPr>
-            </w:pPr>
-            <w:r>
-              <w:rPr>
-                <w:b/>
-                <w:bCs/>
-              </w:rPr>
-              <w:t>1</w:t>
-            </w:r>
-          </w:p>
-        </w:tc>
-        <w:tc>
-          <w:tcPr>
-            <w:tcW w:w="3800" w:type="dxa"/>
-            <w:hideMark/>
-          </w:tcPr>
-          <w:p>
-            <w:pPr>
-              <w:rPr>
-                <w:b/>
-                <w:bCs/>
-              </w:rPr>
-            </w:pPr>
-            <w:r>
-              <w:rPr>
-                <w:b/>
-                <w:bCs/>
-              </w:rPr>
-              <w:t xml:space="preserve">Foundation of AI, Transformers and </w:t>
-            </w:r>
-            <w:r>
-              <w:rPr>
-                <w:b/>
-                <w:bCs/>
-              </w:rPr>
-              <w:t>Architectural</w:t>
-            </w:r>
-            <w:r>
-              <w:rPr>
-                <w:b/>
-                <w:bCs/>
-              </w:rPr>
-              <w:t xml:space="preserve"> Study</w:t>
-            </w:r>
-          </w:p>
-        </w:tc>
-        <w:tc>
-          <w:tcPr>
-            <w:tcW w:w="4180" w:type="dxa"/>
-            <w:hideMark/>
-          </w:tcPr>
-          <w:p>
-            <w:pPr>
-              <w:rPr>
-                <w:b/>
-                <w:bCs/>
-              </w:rPr>
-            </w:pPr>
-            <w:r>
-              <w:rPr>
-                <w:b/>
-                <w:bCs/>
-              </w:rPr>
-              <w:t xml:space="preserve">Understanding the core underlying </w:t>
-            </w:r>
-            <w:r>
-              <w:rPr>
-                <w:b/>
-                <w:bCs/>
-              </w:rPr>
-              <w:t>architectures</w:t>
+            <w:tcW w:w="752" w:type="dxa"/>
+          </w:tcPr>
+          <w:p>
+            <w:pPr>
+              <w:rPr>
+                <w:b/>
+                <w:bCs/>
+              </w:rPr>
+            </w:pPr>
+            <w:r>
+              <w:rPr>
+                <w:b/>
+                <w:bCs/>
+              </w:rPr>
+              <w:t>S</w:t>
+            </w:r>
+            <w:r>
+              <w:rPr>
+                <w:b/>
+                <w:bCs/>
+              </w:rPr>
+              <w:t>l No.</w:t>
+            </w:r>
+          </w:p>
+        </w:tc>
+        <w:tc>
+          <w:tcPr>
+            <w:tcW w:w="2837" w:type="dxa"/>
+          </w:tcPr>
+          <w:p>
+            <w:pPr>
+              <w:rPr>
+                <w:b/>
+                <w:bCs/>
+              </w:rPr>
+            </w:pPr>
+            <w:r>
+              <w:rPr>
+                <w:b/>
+                <w:bCs/>
+              </w:rPr>
+              <w:t>Topics</w:t>
+            </w:r>
+          </w:p>
+        </w:tc>
+        <w:tc>
+          <w:tcPr>
+            <w:tcW w:w="3043" w:type="dxa"/>
+          </w:tcPr>
+          <w:p>
+            <w:pPr>
+              <w:rPr>
+                <w:b/>
+                <w:bCs/>
+              </w:rPr>
+            </w:pPr>
+            <w:r>
+              <w:rPr>
+                <w:b/>
+                <w:bCs/>
+              </w:rPr>
+              <w:t>Description</w:t>
+            </w:r>
+          </w:p>
+        </w:tc>
+        <w:tc>
+          <w:tcPr>
+            <w:tcW w:w="2384" w:type="dxa"/>
+          </w:tcPr>
+          <w:p>
+            <w:pPr>
+              <w:rPr>
+                <w:b/>
+                <w:bCs/>
+              </w:rPr>
+            </w:pPr>
+            <w:r>
+              <w:rPr>
+                <w:b/>
+                <w:bCs/>
+              </w:rPr>
+              <w:t>Speakers</w:t>
+            </w:r>
+            <w:r>
+              <w:rPr>
+                <w:b/>
+                <w:bCs/>
+              </w:rPr>
+              <w:t xml:space="preserve"> (Tentative)</w:t>
             </w:r>
           </w:p>
         </w:tc>
@@ -123,54 +134,84 @@
         </w:trPr>
         <w:tc>
           <w:tcPr>
-            <w:tcW w:w="700" w:type="dxa"/>
-            <w:hideMark/>
-          </w:tcPr>
-          <w:p>
-            <w:pPr>
-              <w:rPr>
-                <w:b/>
-                <w:bCs/>
-              </w:rPr>
-            </w:pPr>
-            <w:r>
-              <w:rPr>
-                <w:b/>
-                <w:bCs/>
-              </w:rPr>
-              <w:t>2</w:t>
-            </w:r>
-          </w:p>
-        </w:tc>
-        <w:tc>
-          <w:tcPr>
-            <w:tcW w:w="3800" w:type="dxa"/>
-            <w:hideMark/>
-          </w:tcPr>
-          <w:p>
-            <w:pPr>
-              <w:rPr>
-                <w:b/>
-                <w:bCs/>
-              </w:rPr>
-            </w:pPr>
-            <w:r>
-              <w:rPr>
-                <w:b/>
-                <w:bCs/>
-              </w:rPr>
-              <w:t>Understanding Generative AI (GenAI) &amp; RAG Models</w:t>
-            </w:r>
-          </w:p>
-        </w:tc>
-        <w:tc>
-          <w:tcPr>
-            <w:tcW w:w="4180" w:type="dxa"/>
-            <w:hideMark/>
-          </w:tcPr>
-          <w:p>
-            <w:r>
-              <w:t>Basics of GenAI, LLMs, embeddings, RAG principles.</w:t>
+            <w:tcW w:w="752" w:type="dxa"/>
+            <w:hideMark/>
+          </w:tcPr>
+          <w:p>
+            <w:pPr>
+              <w:rPr>
+                <w:b/>
+                <w:bCs/>
+              </w:rPr>
+            </w:pPr>
+            <w:r>
+              <w:rPr>
+                <w:b/>
+                <w:bCs/>
+              </w:rPr>
+              <w:t>1</w:t>
+            </w:r>
+          </w:p>
+        </w:tc>
+        <w:tc>
+          <w:tcPr>
+            <w:tcW w:w="2837" w:type="dxa"/>
+            <w:hideMark/>
+          </w:tcPr>
+          <w:p>
+            <w:pPr>
+              <w:rPr>
+                <w:b/>
+                <w:bCs/>
+              </w:rPr>
+            </w:pPr>
+            <w:r>
+              <w:rPr>
+                <w:b/>
+                <w:bCs/>
+              </w:rPr>
+              <w:t>Foundation of AI, Transformers and Architectural Study</w:t>
+            </w:r>
+          </w:p>
+        </w:tc>
+        <w:tc>
+          <w:tcPr>
+            <w:tcW w:w="3043" w:type="dxa"/>
+            <w:hideMark/>
+          </w:tcPr>
+          <w:p>
+            <w:pPr>
+              <w:rPr>
+                <w:b/>
+                <w:bCs/>
+              </w:rPr>
+            </w:pPr>
+            <w:r>
+              <w:rPr>
+                <w:b/>
+                <w:bCs/>
+              </w:rPr>
+              <w:t>Understanding the core underlying architectures</w:t>
+            </w:r>
+          </w:p>
+        </w:tc>
+        <w:tc>
+          <w:tcPr>
+            <w:tcW w:w="2384" w:type="dxa"/>
+          </w:tcPr>
+          <w:p>
+            <w:pPr>
+              <w:rPr>
+                <w:b/>
+                <w:bCs/>
+              </w:rPr>
+            </w:pPr>
+            <w:r>
+              <w:rPr>
+                <w:b/>
+                <w:bCs/>
+              </w:rPr>
+              <w:t>Khushi</w:t>
             </w:r>
           </w:p>
         </w:tc>
@@ -181,54 +222,64 @@
         </w:trPr>
         <w:tc>
           <w:tcPr>
-            <w:tcW w:w="700" w:type="dxa"/>
-            <w:hideMark/>
-          </w:tcPr>
-          <w:p>
-            <w:pPr>
-              <w:rPr>
-                <w:b/>
-                <w:bCs/>
-              </w:rPr>
-            </w:pPr>
-            <w:r>
-              <w:rPr>
-                <w:b/>
-                <w:bCs/>
-              </w:rPr>
-              <w:t>3</w:t>
-            </w:r>
-          </w:p>
-        </w:tc>
-        <w:tc>
-          <w:tcPr>
-            <w:tcW w:w="3800" w:type="dxa"/>
-            <w:hideMark/>
-          </w:tcPr>
-          <w:p>
-            <w:pPr>
-              <w:rPr>
-                <w:b/>
-                <w:bCs/>
-              </w:rPr>
-            </w:pPr>
-            <w:r>
-              <w:rPr>
-                <w:b/>
-                <w:bCs/>
-              </w:rPr>
-              <w:t>Working with Large Language Models (LLMs) via APIs</w:t>
-            </w:r>
-          </w:p>
-        </w:tc>
-        <w:tc>
-          <w:tcPr>
-            <w:tcW w:w="4180" w:type="dxa"/>
-            <w:hideMark/>
-          </w:tcPr>
-          <w:p>
-            <w:r>
-              <w:t>Calling LLM APIs, fine-tuning prompts, optimizing queries.</w:t>
+            <w:tcW w:w="752" w:type="dxa"/>
+            <w:hideMark/>
+          </w:tcPr>
+          <w:p>
+            <w:pPr>
+              <w:rPr>
+                <w:b/>
+                <w:bCs/>
+              </w:rPr>
+            </w:pPr>
+            <w:r>
+              <w:rPr>
+                <w:b/>
+                <w:bCs/>
+              </w:rPr>
+              <w:t>2</w:t>
+            </w:r>
+          </w:p>
+        </w:tc>
+        <w:tc>
+          <w:tcPr>
+            <w:tcW w:w="2837" w:type="dxa"/>
+            <w:hideMark/>
+          </w:tcPr>
+          <w:p>
+            <w:pPr>
+              <w:rPr>
+                <w:b/>
+                <w:bCs/>
+              </w:rPr>
+            </w:pPr>
+            <w:r>
+              <w:rPr>
+                <w:b/>
+                <w:bCs/>
+              </w:rPr>
+              <w:t>Understanding Generative AI (GenAI) &amp; RAG Models</w:t>
+            </w:r>
+          </w:p>
+        </w:tc>
+        <w:tc>
+          <w:tcPr>
+            <w:tcW w:w="3043" w:type="dxa"/>
+            <w:hideMark/>
+          </w:tcPr>
+          <w:p>
+            <w:r>
+              <w:t>Basics of GenAI, LLMs, embeddings, RAG principles.</w:t>
+            </w:r>
+          </w:p>
+        </w:tc>
+        <w:tc>
+          <w:tcPr>
+            <w:tcW w:w="2384" w:type="dxa"/>
+          </w:tcPr>
+          <w:p>
+            <w:r>
+              <w:t>Surya Kumari</w:t>
             </w:r>
           </w:p>
         </w:tc>
@@ -239,54 +290,64 @@
         </w:trPr>
         <w:tc>
           <w:tcPr>
-            <w:tcW w:w="700" w:type="dxa"/>
-            <w:hideMark/>
-          </w:tcPr>
-          <w:p>
-            <w:pPr>
-              <w:rPr>
-                <w:b/>
-                <w:bCs/>
-              </w:rPr>
-            </w:pPr>
-            <w:r>
-              <w:rPr>
-                <w:b/>
-                <w:bCs/>
-              </w:rPr>
-              <w:t>4</w:t>
-            </w:r>
-          </w:p>
-        </w:tc>
-        <w:tc>
-          <w:tcPr>
-            <w:tcW w:w="3800" w:type="dxa"/>
-            <w:hideMark/>
-          </w:tcPr>
-          <w:p>
-            <w:pPr>
-              <w:rPr>
-                <w:b/>
-                <w:bCs/>
-              </w:rPr>
-            </w:pPr>
-            <w:r>
-              <w:rPr>
-                <w:b/>
-                <w:bCs/>
-              </w:rPr>
-              <w:t>NLP &amp; BERT-Based Models for Text Processing &amp; Summarization</w:t>
-            </w:r>
-          </w:p>
-        </w:tc>
-        <w:tc>
-          <w:tcPr>
-            <w:tcW w:w="4180" w:type="dxa"/>
-            <w:hideMark/>
-          </w:tcPr>
-          <w:p>
-            <w:r>
-              <w:t>Text classification, named entity recognition (NER), summarization, Q&amp;A.</w:t>
+            <w:tcW w:w="752" w:type="dxa"/>
+            <w:hideMark/>
+          </w:tcPr>
+          <w:p>
+            <w:pPr>
+              <w:rPr>
+                <w:b/>
+                <w:bCs/>
+              </w:rPr>
+            </w:pPr>
+            <w:r>
+              <w:rPr>
+                <w:b/>
+                <w:bCs/>
+              </w:rPr>
+              <w:t>3</w:t>
+            </w:r>
+          </w:p>
+        </w:tc>
+        <w:tc>
+          <w:tcPr>
+            <w:tcW w:w="2837" w:type="dxa"/>
+            <w:hideMark/>
+          </w:tcPr>
+          <w:p>
+            <w:pPr>
+              <w:rPr>
+                <w:b/>
+                <w:bCs/>
+              </w:rPr>
+            </w:pPr>
+            <w:r>
+              <w:rPr>
+                <w:b/>
+                <w:bCs/>
+              </w:rPr>
+              <w:t>Working with Large Language Models (LLMs) via APIs</w:t>
+            </w:r>
+          </w:p>
+        </w:tc>
+        <w:tc>
+          <w:tcPr>
+            <w:tcW w:w="3043" w:type="dxa"/>
+            <w:hideMark/>
+          </w:tcPr>
+          <w:p>
+            <w:r>
+              <w:t>Calling LLM APIs, fine-tuning prompts, optimizing queries.</w:t>
+            </w:r>
+          </w:p>
+        </w:tc>
+        <w:tc>
+          <w:tcPr>
+            <w:tcW w:w="2384" w:type="dxa"/>
+          </w:tcPr>
+          <w:p>
+            <w:r>
+              <w:t>Khushi</w:t>
             </w:r>
           </w:p>
         </w:tc>
@@ -297,54 +358,67 @@
         </w:trPr>
         <w:tc>
           <w:tcPr>
-            <w:tcW w:w="700" w:type="dxa"/>
-            <w:hideMark/>
-          </w:tcPr>
-          <w:p>
-            <w:pPr>
-              <w:rPr>
-                <w:b/>
-                <w:bCs/>
-              </w:rPr>
-            </w:pPr>
-            <w:r>
-              <w:rPr>
-                <w:b/>
-                <w:bCs/>
-              </w:rPr>
-              <w:t>5</w:t>
-            </w:r>
-          </w:p>
-        </w:tc>
-        <w:tc>
-          <w:tcPr>
-            <w:tcW w:w="3800" w:type="dxa"/>
-            <w:hideMark/>
-          </w:tcPr>
-          <w:p>
-            <w:pPr>
-              <w:rPr>
-                <w:b/>
-                <w:bCs/>
-              </w:rPr>
-            </w:pPr>
-            <w:r>
-              <w:rPr>
-                <w:b/>
-                <w:bCs/>
-              </w:rPr>
-              <w:t>Retrieval-Augmented Generation (RAG) for Knowledge-Based AI</w:t>
-            </w:r>
-          </w:p>
-        </w:tc>
-        <w:tc>
-          <w:tcPr>
-            <w:tcW w:w="4180" w:type="dxa"/>
-            <w:hideMark/>
-          </w:tcPr>
-          <w:p>
-            <w:r>
-              <w:t>Setting up vector stores, embedding retrieval, advanced RAG workflows.</w:t>
+            <w:tcW w:w="752" w:type="dxa"/>
+            <w:hideMark/>
+          </w:tcPr>
+          <w:p>
+            <w:pPr>
+              <w:rPr>
+                <w:b/>
+                <w:bCs/>
+              </w:rPr>
+            </w:pPr>
+            <w:r>
+              <w:rPr>
+                <w:b/>
+                <w:bCs/>
+              </w:rPr>
+              <w:t>4</w:t>
+            </w:r>
+          </w:p>
+        </w:tc>
+        <w:tc>
+          <w:tcPr>
+            <w:tcW w:w="2837" w:type="dxa"/>
+            <w:hideMark/>
+          </w:tcPr>
+          <w:p>
+            <w:pPr>
+              <w:rPr>
+                <w:b/>
+                <w:bCs/>
+              </w:rPr>
+            </w:pPr>
+            <w:r>
+              <w:rPr>
+                <w:b/>
+                <w:bCs/>
+              </w:rPr>
+              <w:t>NLP &amp; BERT-Based Models for Text Processing &amp; Summarization</w:t>
+            </w:r>
+          </w:p>
+        </w:tc>
+        <w:tc>
+          <w:tcPr>
+            <w:tcW w:w="3043" w:type="dxa"/>
+            <w:hideMark/>
+          </w:tcPr>
+          <w:p>
+            <w:r>
+              <w:t>Text classification, named entity recognition (NER), summarization, Q&amp;A.</w:t>
+            </w:r>
+          </w:p>
+        </w:tc>
+        <w:tc>
+          <w:tcPr>
+            <w:tcW w:w="2384" w:type="dxa"/>
+          </w:tcPr>
+          <w:p>
+            <w:r>
+              <w:t>Khushi</w:t>
+            </w:r>
+            <w:r>
+              <w:t xml:space="preserve"> </w:t>
             </w:r>
           </w:p>
         </w:tc>
@@ -355,54 +429,64 @@
         </w:trPr>
         <w:tc>
           <w:tcPr>
-            <w:tcW w:w="700" w:type="dxa"/>
-            <w:hideMark/>
-          </w:tcPr>
-          <w:p>
-            <w:pPr>
-              <w:rPr>
-                <w:b/>
-                <w:bCs/>
-              </w:rPr>
-            </w:pPr>
-            <w:r>
-              <w:rPr>
-                <w:b/>
-                <w:bCs/>
-              </w:rPr>
-              <w:t>6</w:t>
-            </w:r>
-          </w:p>
-        </w:tc>
-        <w:tc>
-          <w:tcPr>
-            <w:tcW w:w="3800" w:type="dxa"/>
-            <w:hideMark/>
-          </w:tcPr>
-          <w:p>
-            <w:pPr>
-              <w:rPr>
-                <w:b/>
-                <w:bCs/>
-              </w:rPr>
-            </w:pPr>
-            <w:r>
-              <w:rPr>
-                <w:b/>
-                <w:bCs/>
-              </w:rPr>
-              <w:t>Fine-Tuning Open-Source LLMs &amp; Deploying Custom AI Models</w:t>
-            </w:r>
-          </w:p>
-        </w:tc>
-        <w:tc>
-          <w:tcPr>
-            <w:tcW w:w="4180" w:type="dxa"/>
-            <w:hideMark/>
-          </w:tcPr>
-          <w:p>
-            <w:r>
-              <w:t>Customizing AI models for domain-specific applications.</w:t>
+            <w:tcW w:w="752" w:type="dxa"/>
+            <w:hideMark/>
+          </w:tcPr>
+          <w:p>
+            <w:pPr>
+              <w:rPr>
+                <w:b/>
+                <w:bCs/>
+              </w:rPr>
+            </w:pPr>
+            <w:r>
+              <w:rPr>
+                <w:b/>
+                <w:bCs/>
+              </w:rPr>
+              <w:t>5</w:t>
+            </w:r>
+          </w:p>
+        </w:tc>
+        <w:tc>
+          <w:tcPr>
+            <w:tcW w:w="2837" w:type="dxa"/>
+            <w:hideMark/>
+          </w:tcPr>
+          <w:p>
+            <w:pPr>
+              <w:rPr>
+                <w:b/>
+                <w:bCs/>
+              </w:rPr>
+            </w:pPr>
+            <w:r>
+              <w:rPr>
+                <w:b/>
+                <w:bCs/>
+              </w:rPr>
+              <w:t>Retrieval-Augmented Generation (RAG) for Knowledge-Based AI</w:t>
+            </w:r>
+          </w:p>
+        </w:tc>
+        <w:tc>
+          <w:tcPr>
+            <w:tcW w:w="3043" w:type="dxa"/>
+            <w:hideMark/>
+          </w:tcPr>
+          <w:p>
+            <w:r>
+              <w:t>Setting up vector stores, embedding retrieval, advanced RAG workflows.</w:t>
+            </w:r>
+          </w:p>
+        </w:tc>
+        <w:tc>
+          <w:tcPr>
+            <w:tcW w:w="2384" w:type="dxa"/>
+          </w:tcPr>
+          <w:p>
+            <w:r>
+              <w:t>Neha Mittal and Khushi</w:t>
             </w:r>
           </w:p>
         </w:tc>
@@ -413,54 +497,64 @@
         </w:trPr>
         <w:tc>
           <w:tcPr>
-            <w:tcW w:w="700" w:type="dxa"/>
-            <w:hideMark/>
-          </w:tcPr>
-          <w:p>
-            <w:pPr>
-              <w:rPr>
-                <w:b/>
-                <w:bCs/>
-              </w:rPr>
-            </w:pPr>
-            <w:r>
-              <w:rPr>
-                <w:b/>
-                <w:bCs/>
-              </w:rPr>
-              <w:t>7</w:t>
-            </w:r>
-          </w:p>
-        </w:tc>
-        <w:tc>
-          <w:tcPr>
-            <w:tcW w:w="3800" w:type="dxa"/>
-            <w:hideMark/>
-          </w:tcPr>
-          <w:p>
-            <w:pPr>
-              <w:rPr>
-                <w:b/>
-                <w:bCs/>
-              </w:rPr>
-            </w:pPr>
-            <w:r>
-              <w:rPr>
-                <w:b/>
-                <w:bCs/>
-              </w:rPr>
-              <w:t>Introduction to Reinforcement Learning and Robotics Simulation</w:t>
-            </w:r>
-          </w:p>
-        </w:tc>
-        <w:tc>
-          <w:tcPr>
-            <w:tcW w:w="4180" w:type="dxa"/>
-            <w:hideMark/>
-          </w:tcPr>
-          <w:p>
-            <w:r>
-              <w:t>Using Open AI’s Gym and other simulation Libraries</w:t>
+            <w:tcW w:w="752" w:type="dxa"/>
+            <w:hideMark/>
+          </w:tcPr>
+          <w:p>
+            <w:pPr>
+              <w:rPr>
+                <w:b/>
+                <w:bCs/>
+              </w:rPr>
+            </w:pPr>
+            <w:r>
+              <w:rPr>
+                <w:b/>
+                <w:bCs/>
+              </w:rPr>
+              <w:t>6</w:t>
+            </w:r>
+          </w:p>
+        </w:tc>
+        <w:tc>
+          <w:tcPr>
+            <w:tcW w:w="2837" w:type="dxa"/>
+            <w:hideMark/>
+          </w:tcPr>
+          <w:p>
+            <w:pPr>
+              <w:rPr>
+                <w:b/>
+                <w:bCs/>
+              </w:rPr>
+            </w:pPr>
+            <w:r>
+              <w:rPr>
+                <w:b/>
+                <w:bCs/>
+              </w:rPr>
+              <w:t>Fine-Tuning Open-Source LLMs &amp; Deploying Custom AI Models</w:t>
+            </w:r>
+          </w:p>
+        </w:tc>
+        <w:tc>
+          <w:tcPr>
+            <w:tcW w:w="3043" w:type="dxa"/>
+            <w:hideMark/>
+          </w:tcPr>
+          <w:p>
+            <w:r>
+              <w:t>Customizing AI models for domain-specific applications.</w:t>
+            </w:r>
+          </w:p>
+        </w:tc>
+        <w:tc>
+          <w:tcPr>
+            <w:tcW w:w="2384" w:type="dxa"/>
+          </w:tcPr>
+          <w:p>
+            <w:r>
+              <w:t xml:space="preserve">Neha Mittal and Khushi </w:t>
             </w:r>
           </w:p>
         </w:tc>
@@ -471,70 +565,64 @@
         </w:trPr>
         <w:tc>
           <w:tcPr>
-            <w:tcW w:w="700" w:type="dxa"/>
-            <w:hideMark/>
-          </w:tcPr>
-          <w:p>
-            <w:pPr>
-              <w:rPr>
-                <w:b/>
-                <w:bCs/>
-              </w:rPr>
-            </w:pPr>
-            <w:r>
-              <w:rPr>
-                <w:b/>
-                <w:bCs/>
-              </w:rPr>
-              <w:t>8</w:t>
-            </w:r>
-          </w:p>
-        </w:tc>
-        <w:tc>
-          <w:tcPr>
-            <w:tcW w:w="3800" w:type="dxa"/>
-            <w:hideMark/>
-          </w:tcPr>
-          <w:p>
-            <w:pPr>
-              <w:rPr>
-                <w:b/>
-                <w:bCs/>
-              </w:rPr>
-            </w:pPr>
-            <w:r>
-              <w:rPr>
-                <w:b/>
-                <w:bCs/>
-              </w:rPr>
-              <w:t>Scaling AI Models in Production (</w:t>
-            </w:r>
-            <w:proofErr w:type="spellStart"/>
-            <w:r>
-              <w:rPr>
-                <w:b/>
-                <w:bCs/>
-              </w:rPr>
-              <w:t>MLOps</w:t>
-            </w:r>
-            <w:proofErr w:type="spellEnd"/>
-            <w:r>
-              <w:rPr>
-                <w:b/>
-                <w:bCs/>
-              </w:rPr>
-              <w:t xml:space="preserve"> &amp; AI Deployment)</w:t>
-            </w:r>
-          </w:p>
-        </w:tc>
-        <w:tc>
-          <w:tcPr>
-            <w:tcW w:w="4180" w:type="dxa"/>
-            <w:hideMark/>
-          </w:tcPr>
-          <w:p>
-            <w:r>
-              <w:t>Automating model deployment, retraining, and real-time monitoring.</w:t>
+            <w:tcW w:w="752" w:type="dxa"/>
+            <w:hideMark/>
+          </w:tcPr>
+          <w:p>
+            <w:pPr>
+              <w:rPr>
+                <w:b/>
+                <w:bCs/>
+              </w:rPr>
+            </w:pPr>
+            <w:r>
+              <w:rPr>
+                <w:b/>
+                <w:bCs/>
+              </w:rPr>
+              <w:t>7</w:t>
+            </w:r>
+          </w:p>
+        </w:tc>
+        <w:tc>
+          <w:tcPr>
+            <w:tcW w:w="2837" w:type="dxa"/>
+            <w:hideMark/>
+          </w:tcPr>
+          <w:p>
+            <w:pPr>
+              <w:rPr>
+                <w:b/>
+                <w:bCs/>
+              </w:rPr>
+            </w:pPr>
+            <w:r>
+              <w:rPr>
+                <w:b/>
+                <w:bCs/>
+              </w:rPr>
+              <w:t>Introduction to Reinforcement Learning and Robotics Simulation</w:t>
+            </w:r>
+          </w:p>
+        </w:tc>
+        <w:tc>
+          <w:tcPr>
+            <w:tcW w:w="3043" w:type="dxa"/>
+            <w:hideMark/>
+          </w:tcPr>
+          <w:p>
+            <w:r>
+              <w:t>Using Open AI’s Gym and other simulation Libraries</w:t>
+            </w:r>
+          </w:p>
+        </w:tc>
+        <w:tc>
+          <w:tcPr>
+            <w:tcW w:w="2384" w:type="dxa"/>
+          </w:tcPr>
+          <w:p>
+            <w:r>
+              <w:t xml:space="preserve">Khushi </w:t>
             </w:r>
           </w:p>
         </w:tc>
@@ -545,58 +633,65 @@
         </w:trPr>
         <w:tc>
           <w:tcPr>
-            <w:tcW w:w="700" w:type="dxa"/>
-            <w:hideMark/>
-          </w:tcPr>
-          <w:p>
-            <w:pPr>
-              <w:rPr>
-                <w:b/>
-                <w:bCs/>
-              </w:rPr>
-            </w:pPr>
-            <w:r>
-              <w:rPr>
-                <w:b/>
-                <w:bCs/>
-              </w:rPr>
-              <w:t>9</w:t>
-            </w:r>
-          </w:p>
-        </w:tc>
-        <w:tc>
-          <w:tcPr>
-            <w:tcW w:w="3800" w:type="dxa"/>
-            <w:hideMark/>
-          </w:tcPr>
-          <w:p>
-            <w:pPr>
-              <w:rPr>
-                <w:b/>
-                <w:bCs/>
-              </w:rPr>
-            </w:pPr>
-            <w:r>
-              <w:rPr>
-                <w:b/>
-                <w:bCs/>
-              </w:rPr>
-              <w:t>Model Validation and Evaluation Techniques</w:t>
-            </w:r>
-          </w:p>
-        </w:tc>
-        <w:tc>
-          <w:tcPr>
-            <w:tcW w:w="4180" w:type="dxa"/>
-            <w:hideMark/>
-          </w:tcPr>
-          <w:p>
-            <w:pPr>
-              <w:rPr>
-                <w:b/>
-                <w:bCs/>
-              </w:rPr>
-            </w:pPr>
+            <w:tcW w:w="752" w:type="dxa"/>
+            <w:hideMark/>
+          </w:tcPr>
+          <w:p>
+            <w:pPr>
+              <w:rPr>
+                <w:b/>
+                <w:bCs/>
+              </w:rPr>
+            </w:pPr>
+            <w:r>
+              <w:rPr>
+                <w:b/>
+                <w:bCs/>
+              </w:rPr>
+              <w:t>8</w:t>
+            </w:r>
+          </w:p>
+        </w:tc>
+        <w:tc>
+          <w:tcPr>
+            <w:tcW w:w="2837" w:type="dxa"/>
+            <w:hideMark/>
+          </w:tcPr>
+          <w:p>
+            <w:pPr>
+              <w:rPr>
+                <w:b/>
+                <w:bCs/>
+              </w:rPr>
+            </w:pPr>
+            <w:r>
+              <w:rPr>
+                <w:b/>
+                <w:bCs/>
+              </w:rPr>
+              <w:t>Scaling AI Models in Production (MLOps &amp; AI Deployment)</w:t>
+            </w:r>
+          </w:p>
+        </w:tc>
+        <w:tc>
+          <w:tcPr>
+            <w:tcW w:w="3043" w:type="dxa"/>
+            <w:hideMark/>
+          </w:tcPr>
+          <w:p>
+            <w:r>
+              <w:t>Automating model deployment, retraining, and real-time monitoring.</w:t>
+            </w:r>
+          </w:p>
+        </w:tc>
+        <w:tc>
+          <w:tcPr>
+            <w:tcW w:w="2384" w:type="dxa"/>
+          </w:tcPr>
+          <w:p>
+            <w:r>
+              <w:t>Rajesh</w:t>
+            </w:r>
           </w:p>
         </w:tc>
       </w:tr>
@@ -606,7 +701,88 @@
         </w:trPr>
         <w:tc>
           <w:tcPr>
-            <w:tcW w:w="700" w:type="dxa"/>
+            <w:tcW w:w="752" w:type="dxa"/>
+            <w:hideMark/>
+          </w:tcPr>
+          <w:p>
+            <w:pPr>
+              <w:rPr>
+                <w:b/>
+                <w:bCs/>
+              </w:rPr>
+            </w:pPr>
+            <w:r>
+              <w:rPr>
+                <w:b/>
+                <w:bCs/>
+              </w:rPr>
+              <w:t>9</w:t>
+            </w:r>
+          </w:p>
+        </w:tc>
+        <w:tc>
+          <w:tcPr>
+            <w:tcW w:w="2837" w:type="dxa"/>
+            <w:hideMark/>
+          </w:tcPr>
+          <w:p>
+            <w:pPr>
+              <w:rPr>
+                <w:b/>
+                <w:bCs/>
+              </w:rPr>
+            </w:pPr>
+            <w:r>
+              <w:rPr>
+                <w:b/>
+                <w:bCs/>
+              </w:rPr>
+              <w:t>Model Validation and Evaluation Techniques</w:t>
+            </w:r>
+          </w:p>
+        </w:tc>
+        <w:tc>
+          <w:tcPr>
+            <w:tcW w:w="3043" w:type="dxa"/>
+            <w:hideMark/>
+          </w:tcPr>
+          <w:p>
+            <w:pPr>
+              <w:rPr>
+                <w:b/>
+                <w:bCs/>
+              </w:rPr>
+            </w:pPr>
+          </w:p>
+        </w:tc>
+        <w:tc>
+          <w:tcPr>
+            <w:tcW w:w="2384" w:type="dxa"/>
+          </w:tcPr>
+          <w:p>
+            <w:pPr>
+              <w:rPr>
+                <w:b/>
+                <w:bCs/>
+              </w:rPr>
+            </w:pPr>
+            <w:r>
+              <w:rPr>
+                <w:b/>
+                <w:bCs/>
+              </w:rPr>
+              <w:t>--</w:t>
+            </w:r>
+          </w:p>
+        </w:tc>
+      </w:tr>
+      <w:tr>
+        <w:trPr>
+          <w:trHeight w:val="570"/>
+        </w:trPr>
+        <w:tc>
+          <w:tcPr>
+            <w:tcW w:w="752" w:type="dxa"/>
             <w:hideMark/>
           </w:tcPr>
           <w:p>
@@ -634,7 +810,7 @@
         </w:tc>
         <w:tc>
           <w:tcPr>
-            <w:tcW w:w="3800" w:type="dxa"/>
+            <w:tcW w:w="2837" w:type="dxa"/>
             <w:vMerge w:val="restart"/>
             <w:hideMark/>
           </w:tcPr>
@@ -656,13 +832,23 @@
         </w:tc>
         <w:tc>
           <w:tcPr>
-            <w:tcW w:w="4180" w:type="dxa"/>
+            <w:tcW w:w="3043" w:type="dxa"/>
             <w:vMerge w:val="restart"/>
             <w:hideMark/>
           </w:tcPr>
           <w:p>
             <w:r>
               <w:t>Developing a fully functional AI system using learned techniques.</w:t>
+            </w:r>
+          </w:p>
+        </w:tc>
+        <w:tc>
+          <w:tcPr>
+            <w:tcW w:w="2384" w:type="dxa"/>
+          </w:tcPr>
+          <w:p>
+            <w:r>
+              <w:t>--</w:t>
             </w:r>
           </w:p>
         </w:tc>
@@ -673,7 +859,7 @@
         </w:trPr>
         <w:tc>
           <w:tcPr>
-            <w:tcW w:w="700" w:type="dxa"/>
+            <w:tcW w:w="752" w:type="dxa"/>
             <w:hideMark/>
           </w:tcPr>
           <w:p>
@@ -701,7 +887,7 @@
         </w:tc>
         <w:tc>
           <w:tcPr>
-            <w:tcW w:w="3800" w:type="dxa"/>
+            <w:tcW w:w="2837" w:type="dxa"/>
             <w:vMerge/>
             <w:hideMark/>
           </w:tcPr>
@@ -716,11 +902,21 @@
         </w:tc>
         <w:tc>
           <w:tcPr>
-            <w:tcW w:w="4180" w:type="dxa"/>
+            <w:tcW w:w="3043" w:type="dxa"/>
             <w:vMerge/>
             <w:hideMark/>
           </w:tcPr>
           <w:p/>
+        </w:tc>
+        <w:tc>
+          <w:tcPr>
+            <w:tcW w:w="2384" w:type="dxa"/>
+          </w:tcPr>
+          <w:p>
+            <w:r>
+              <w:t>--</w:t>
+            </w:r>
+          </w:p>
         </w:tc>
       </w:tr>
     </w:tbl>
@@ -887,6 +1083,7 @@
         </w:numPr>
       </w:pPr>
       <w:r>
+        <w:lastRenderedPageBreak/>
         <w:t>Agentic AI is simply a wrapper up on the core AI using good Data Engineering Skills. Will keep this Optional for now.</w:t>
       </w:r>
     </w:p>
@@ -1824,6 +2021,7 @@
   <w:style w:type="character" w:default="1" w:styleId="DefaultParagraphFont">
     <w:name w:val="Default Paragraph Font"/>
     <w:uiPriority w:val="1"/>
+    <w:semiHidden/>
     <w:unhideWhenUsed/>
   </w:style>
   <w:style w:type="table" w:default="1" w:styleId="TableNormal">

</xml_diff>